<commit_message>
Penambahan Politeknik Negeri Banyuwangi
</commit_message>
<xml_diff>
--- a/Draft Proyek Akhir/[MASTER] PA Tusfendi.docx
+++ b/Draft Proyek Akhir/[MASTER] PA Tusfendi.docx
@@ -1470,6 +1470,11 @@
       <w:r>
         <w:t>Program 2</w:t>
       </w:r>
+      <w:r>
+        <w:t>, Politeknik Negeri Banyuwangi</w:t>
+      </w:r>
+      <w:bookmarkStart w:id="12" w:name="_GoBack"/>
+      <w:bookmarkEnd w:id="12"/>
     </w:p>
     <w:p>
       <w:pPr>
@@ -5715,10 +5720,10 @@
           <w:lang w:val="id-ID"/>
         </w:rPr>
       </w:pPr>
-      <w:bookmarkStart w:id="12" w:name="_Toc31864489"/>
-      <w:bookmarkStart w:id="13" w:name="_Toc32269009"/>
-      <w:bookmarkStart w:id="14" w:name="_Toc32269137"/>
-      <w:bookmarkStart w:id="15" w:name="_Toc32269433"/>
+      <w:bookmarkStart w:id="13" w:name="_Toc31864489"/>
+      <w:bookmarkStart w:id="14" w:name="_Toc32269009"/>
+      <w:bookmarkStart w:id="15" w:name="_Toc32269137"/>
+      <w:bookmarkStart w:id="16" w:name="_Toc32269433"/>
       <w:r>
         <w:rPr>
           <w:lang w:val="id-ID"/>
@@ -5726,10 +5731,10 @@
         <w:lastRenderedPageBreak/>
         <w:t>DAFTAR GAMBAR</w:t>
       </w:r>
-      <w:bookmarkEnd w:id="12"/>
       <w:bookmarkEnd w:id="13"/>
       <w:bookmarkEnd w:id="14"/>
       <w:bookmarkEnd w:id="15"/>
+      <w:bookmarkEnd w:id="16"/>
     </w:p>
     <w:p>
       <w:pPr>
@@ -8464,7 +8469,7 @@
           <w:lang w:val="id-ID"/>
         </w:rPr>
       </w:pPr>
-      <w:bookmarkStart w:id="16" w:name="_Toc31864490"/>
+      <w:bookmarkStart w:id="17" w:name="_Toc31864490"/>
       <w:r>
         <w:rPr>
           <w:lang w:val="id-ID"/>
@@ -8479,9 +8484,9 @@
           <w:lang w:val="id-ID"/>
         </w:rPr>
       </w:pPr>
-      <w:bookmarkStart w:id="17" w:name="_Toc32269010"/>
-      <w:bookmarkStart w:id="18" w:name="_Toc32269138"/>
-      <w:bookmarkStart w:id="19" w:name="_Toc32269434"/>
+      <w:bookmarkStart w:id="18" w:name="_Toc32269010"/>
+      <w:bookmarkStart w:id="19" w:name="_Toc32269138"/>
+      <w:bookmarkStart w:id="20" w:name="_Toc32269434"/>
       <w:r>
         <w:rPr>
           <w:lang w:val="id-ID"/>
@@ -8489,10 +8494,10 @@
         <w:lastRenderedPageBreak/>
         <w:t>DAFTAR TABEL</w:t>
       </w:r>
-      <w:bookmarkEnd w:id="16"/>
       <w:bookmarkEnd w:id="17"/>
       <w:bookmarkEnd w:id="18"/>
       <w:bookmarkEnd w:id="19"/>
+      <w:bookmarkEnd w:id="20"/>
     </w:p>
     <w:p>
       <w:pPr>
@@ -10658,10 +10663,10 @@
           <w:lang w:val="id-ID"/>
         </w:rPr>
       </w:pPr>
-      <w:bookmarkStart w:id="20" w:name="_Toc31864491"/>
-      <w:bookmarkStart w:id="21" w:name="_Toc32269011"/>
-      <w:bookmarkStart w:id="22" w:name="_Toc32269139"/>
-      <w:bookmarkStart w:id="23" w:name="_Toc32269435"/>
+      <w:bookmarkStart w:id="21" w:name="_Toc31864491"/>
+      <w:bookmarkStart w:id="22" w:name="_Toc32269011"/>
+      <w:bookmarkStart w:id="23" w:name="_Toc32269139"/>
+      <w:bookmarkStart w:id="24" w:name="_Toc32269435"/>
       <w:r>
         <w:rPr>
           <w:rFonts w:eastAsia="Times New Roman"/>
@@ -10670,10 +10675,10 @@
         <w:lastRenderedPageBreak/>
         <w:t>BAB 1</w:t>
       </w:r>
-      <w:bookmarkEnd w:id="20"/>
       <w:bookmarkEnd w:id="21"/>
       <w:bookmarkEnd w:id="22"/>
       <w:bookmarkEnd w:id="23"/>
+      <w:bookmarkEnd w:id="24"/>
     </w:p>
     <w:p>
       <w:pPr>
@@ -10724,20 +10729,20 @@
           <w:lang w:val="id-ID"/>
         </w:rPr>
       </w:pPr>
-      <w:bookmarkStart w:id="24" w:name="_Toc31864492"/>
-      <w:bookmarkStart w:id="25" w:name="_Toc32269012"/>
-      <w:bookmarkStart w:id="26" w:name="_Toc32269140"/>
-      <w:bookmarkStart w:id="27" w:name="_Toc32269436"/>
+      <w:bookmarkStart w:id="25" w:name="_Toc31864492"/>
+      <w:bookmarkStart w:id="26" w:name="_Toc32269012"/>
+      <w:bookmarkStart w:id="27" w:name="_Toc32269140"/>
+      <w:bookmarkStart w:id="28" w:name="_Toc32269436"/>
       <w:r>
         <w:rPr>
           <w:lang w:val="id-ID"/>
         </w:rPr>
         <w:t>Latar Belakang</w:t>
       </w:r>
-      <w:bookmarkEnd w:id="24"/>
       <w:bookmarkEnd w:id="25"/>
       <w:bookmarkEnd w:id="26"/>
       <w:bookmarkEnd w:id="27"/>
+      <w:bookmarkEnd w:id="28"/>
     </w:p>
     <w:p>
       <w:pPr>
@@ -11744,20 +11749,20 @@
           <w:lang w:val="id-ID"/>
         </w:rPr>
       </w:pPr>
-      <w:bookmarkStart w:id="28" w:name="_Toc31864493"/>
-      <w:bookmarkStart w:id="29" w:name="_Toc32269013"/>
-      <w:bookmarkStart w:id="30" w:name="_Toc32269141"/>
-      <w:bookmarkStart w:id="31" w:name="_Toc32269437"/>
+      <w:bookmarkStart w:id="29" w:name="_Toc31864493"/>
+      <w:bookmarkStart w:id="30" w:name="_Toc32269013"/>
+      <w:bookmarkStart w:id="31" w:name="_Toc32269141"/>
+      <w:bookmarkStart w:id="32" w:name="_Toc32269437"/>
       <w:r>
         <w:rPr>
           <w:lang w:val="id-ID"/>
         </w:rPr>
         <w:t>Perumusan Masalah</w:t>
       </w:r>
-      <w:bookmarkEnd w:id="28"/>
       <w:bookmarkEnd w:id="29"/>
       <w:bookmarkEnd w:id="30"/>
       <w:bookmarkEnd w:id="31"/>
+      <w:bookmarkEnd w:id="32"/>
     </w:p>
     <w:p>
       <w:pPr>
@@ -11819,20 +11824,20 @@
           <w:lang w:val="id-ID"/>
         </w:rPr>
       </w:pPr>
-      <w:bookmarkStart w:id="32" w:name="_Toc31864494"/>
-      <w:bookmarkStart w:id="33" w:name="_Toc32269014"/>
-      <w:bookmarkStart w:id="34" w:name="_Toc32269142"/>
-      <w:bookmarkStart w:id="35" w:name="_Toc32269438"/>
+      <w:bookmarkStart w:id="33" w:name="_Toc31864494"/>
+      <w:bookmarkStart w:id="34" w:name="_Toc32269014"/>
+      <w:bookmarkStart w:id="35" w:name="_Toc32269142"/>
+      <w:bookmarkStart w:id="36" w:name="_Toc32269438"/>
       <w:r>
         <w:rPr>
           <w:lang w:val="id-ID"/>
         </w:rPr>
         <w:t>Tujuan</w:t>
       </w:r>
-      <w:bookmarkEnd w:id="32"/>
       <w:bookmarkEnd w:id="33"/>
       <w:bookmarkEnd w:id="34"/>
       <w:bookmarkEnd w:id="35"/>
+      <w:bookmarkEnd w:id="36"/>
     </w:p>
     <w:p>
       <w:pPr>
@@ -11894,10 +11899,10 @@
           <w:lang w:val="id-ID"/>
         </w:rPr>
       </w:pPr>
-      <w:bookmarkStart w:id="36" w:name="_Toc31864495"/>
-      <w:bookmarkStart w:id="37" w:name="_Toc32269015"/>
-      <w:bookmarkStart w:id="38" w:name="_Toc32269143"/>
-      <w:bookmarkStart w:id="39" w:name="_Toc32269439"/>
+      <w:bookmarkStart w:id="37" w:name="_Toc31864495"/>
+      <w:bookmarkStart w:id="38" w:name="_Toc32269015"/>
+      <w:bookmarkStart w:id="39" w:name="_Toc32269143"/>
+      <w:bookmarkStart w:id="40" w:name="_Toc32269439"/>
       <w:r>
         <w:rPr>
           <w:lang w:val="id-ID"/>
@@ -11905,10 +11910,10 @@
         <w:lastRenderedPageBreak/>
         <w:t>Manfaat</w:t>
       </w:r>
-      <w:bookmarkEnd w:id="36"/>
       <w:bookmarkEnd w:id="37"/>
       <w:bookmarkEnd w:id="38"/>
       <w:bookmarkEnd w:id="39"/>
+      <w:bookmarkEnd w:id="40"/>
     </w:p>
     <w:p>
       <w:pPr>
@@ -12190,20 +12195,20 @@
           <w:lang w:val="id-ID"/>
         </w:rPr>
       </w:pPr>
-      <w:bookmarkStart w:id="40" w:name="_Toc31864496"/>
-      <w:bookmarkStart w:id="41" w:name="_Toc32269016"/>
-      <w:bookmarkStart w:id="42" w:name="_Toc32269144"/>
-      <w:bookmarkStart w:id="43" w:name="_Toc32269440"/>
+      <w:bookmarkStart w:id="41" w:name="_Toc31864496"/>
+      <w:bookmarkStart w:id="42" w:name="_Toc32269016"/>
+      <w:bookmarkStart w:id="43" w:name="_Toc32269144"/>
+      <w:bookmarkStart w:id="44" w:name="_Toc32269440"/>
       <w:r>
         <w:rPr>
           <w:lang w:val="id-ID"/>
         </w:rPr>
         <w:t>Batasan Masalah</w:t>
       </w:r>
-      <w:bookmarkEnd w:id="40"/>
       <w:bookmarkEnd w:id="41"/>
       <w:bookmarkEnd w:id="42"/>
       <w:bookmarkEnd w:id="43"/>
+      <w:bookmarkEnd w:id="44"/>
     </w:p>
     <w:p>
       <w:pPr>
@@ -12658,10 +12663,10 @@
           <w:lang w:val="id-ID"/>
         </w:rPr>
       </w:pPr>
-      <w:bookmarkStart w:id="44" w:name="_Toc31864497"/>
-      <w:bookmarkStart w:id="45" w:name="_Toc32269017"/>
-      <w:bookmarkStart w:id="46" w:name="_Toc32269145"/>
-      <w:bookmarkStart w:id="47" w:name="_Toc32269441"/>
+      <w:bookmarkStart w:id="45" w:name="_Toc31864497"/>
+      <w:bookmarkStart w:id="46" w:name="_Toc32269017"/>
+      <w:bookmarkStart w:id="47" w:name="_Toc32269145"/>
+      <w:bookmarkStart w:id="48" w:name="_Toc32269441"/>
       <w:r>
         <w:rPr>
           <w:lang w:val="id-ID"/>
@@ -12669,10 +12674,10 @@
         <w:lastRenderedPageBreak/>
         <w:t>BAB 2</w:t>
       </w:r>
-      <w:bookmarkEnd w:id="44"/>
       <w:bookmarkEnd w:id="45"/>
       <w:bookmarkEnd w:id="46"/>
       <w:bookmarkEnd w:id="47"/>
+      <w:bookmarkEnd w:id="48"/>
     </w:p>
     <w:p>
       <w:pPr>
@@ -12720,20 +12725,20 @@
           <w:lang w:val="id-ID"/>
         </w:rPr>
       </w:pPr>
-      <w:bookmarkStart w:id="48" w:name="_Toc31864498"/>
-      <w:bookmarkStart w:id="49" w:name="_Toc32269018"/>
-      <w:bookmarkStart w:id="50" w:name="_Toc32269146"/>
-      <w:bookmarkStart w:id="51" w:name="_Toc32269442"/>
+      <w:bookmarkStart w:id="49" w:name="_Toc31864498"/>
+      <w:bookmarkStart w:id="50" w:name="_Toc32269018"/>
+      <w:bookmarkStart w:id="51" w:name="_Toc32269146"/>
+      <w:bookmarkStart w:id="52" w:name="_Toc32269442"/>
       <w:r>
         <w:rPr>
           <w:lang w:val="id-ID"/>
         </w:rPr>
         <w:t>Landasan Teori</w:t>
       </w:r>
-      <w:bookmarkEnd w:id="48"/>
       <w:bookmarkEnd w:id="49"/>
       <w:bookmarkEnd w:id="50"/>
       <w:bookmarkEnd w:id="51"/>
+      <w:bookmarkEnd w:id="52"/>
     </w:p>
     <w:p>
       <w:pPr>
@@ -12747,10 +12752,10 @@
           <w:lang w:val="id-ID"/>
         </w:rPr>
       </w:pPr>
-      <w:bookmarkStart w:id="52" w:name="_Toc31864499"/>
-      <w:bookmarkStart w:id="53" w:name="_Toc32269019"/>
-      <w:bookmarkStart w:id="54" w:name="_Toc32269147"/>
-      <w:bookmarkStart w:id="55" w:name="_Toc32269443"/>
+      <w:bookmarkStart w:id="53" w:name="_Toc31864499"/>
+      <w:bookmarkStart w:id="54" w:name="_Toc32269019"/>
+      <w:bookmarkStart w:id="55" w:name="_Toc32269147"/>
+      <w:bookmarkStart w:id="56" w:name="_Toc32269443"/>
       <w:r>
         <w:rPr>
           <w:lang w:val="id-ID"/>
@@ -12763,10 +12768,10 @@
         </w:rPr>
         <w:t>RAD</w:t>
       </w:r>
-      <w:bookmarkEnd w:id="52"/>
       <w:bookmarkEnd w:id="53"/>
       <w:bookmarkEnd w:id="54"/>
       <w:bookmarkEnd w:id="55"/>
+      <w:bookmarkEnd w:id="56"/>
     </w:p>
     <w:p>
       <w:pPr>
@@ -13149,7 +13154,7 @@
           <w:lang w:val="id-ID"/>
         </w:rPr>
       </w:pPr>
-      <w:bookmarkStart w:id="56" w:name="_Toc31615018"/>
+      <w:bookmarkStart w:id="57" w:name="_Toc31615018"/>
       <w:r>
         <w:rPr>
           <w:lang w:val="id-ID"/>
@@ -13193,7 +13198,7 @@
         </w:rPr>
         <w:t xml:space="preserve"> Alur Metode RAD</w:t>
       </w:r>
-      <w:bookmarkEnd w:id="56"/>
+      <w:bookmarkEnd w:id="57"/>
     </w:p>
     <w:p>
       <w:pPr>
@@ -13860,10 +13865,10 @@
           <w:lang w:val="id-ID"/>
         </w:rPr>
       </w:pPr>
-      <w:bookmarkStart w:id="57" w:name="_Toc31864500"/>
-      <w:bookmarkStart w:id="58" w:name="_Toc32269020"/>
-      <w:bookmarkStart w:id="59" w:name="_Toc32269148"/>
-      <w:bookmarkStart w:id="60" w:name="_Toc32269444"/>
+      <w:bookmarkStart w:id="58" w:name="_Toc31864500"/>
+      <w:bookmarkStart w:id="59" w:name="_Toc32269020"/>
+      <w:bookmarkStart w:id="60" w:name="_Toc32269148"/>
+      <w:bookmarkStart w:id="61" w:name="_Toc32269444"/>
       <w:r>
         <w:rPr>
           <w:i/>
@@ -13877,10 +13882,10 @@
         </w:rPr>
         <w:t xml:space="preserve"> (PHP)</w:t>
       </w:r>
-      <w:bookmarkEnd w:id="57"/>
       <w:bookmarkEnd w:id="58"/>
       <w:bookmarkEnd w:id="59"/>
       <w:bookmarkEnd w:id="60"/>
+      <w:bookmarkEnd w:id="61"/>
     </w:p>
     <w:p>
       <w:pPr>
@@ -14234,10 +14239,10 @@
           <w:lang w:val="id-ID"/>
         </w:rPr>
       </w:pPr>
-      <w:bookmarkStart w:id="61" w:name="_Toc31864501"/>
-      <w:bookmarkStart w:id="62" w:name="_Toc32269021"/>
-      <w:bookmarkStart w:id="63" w:name="_Toc32269149"/>
-      <w:bookmarkStart w:id="64" w:name="_Toc32269445"/>
+      <w:bookmarkStart w:id="62" w:name="_Toc31864501"/>
+      <w:bookmarkStart w:id="63" w:name="_Toc32269021"/>
+      <w:bookmarkStart w:id="64" w:name="_Toc32269149"/>
+      <w:bookmarkStart w:id="65" w:name="_Toc32269445"/>
       <w:r>
         <w:rPr>
           <w:i/>
@@ -14258,10 +14263,10 @@
         </w:rPr>
         <w:t>Laravel</w:t>
       </w:r>
-      <w:bookmarkEnd w:id="61"/>
       <w:bookmarkEnd w:id="62"/>
       <w:bookmarkEnd w:id="63"/>
       <w:bookmarkEnd w:id="64"/>
+      <w:bookmarkEnd w:id="65"/>
     </w:p>
     <w:p>
       <w:pPr>
@@ -15849,20 +15854,20 @@
           <w:lang w:val="id-ID"/>
         </w:rPr>
       </w:pPr>
-      <w:bookmarkStart w:id="65" w:name="_Toc31864502"/>
-      <w:bookmarkStart w:id="66" w:name="_Toc32269022"/>
-      <w:bookmarkStart w:id="67" w:name="_Toc32269150"/>
-      <w:bookmarkStart w:id="68" w:name="_Toc32269446"/>
+      <w:bookmarkStart w:id="66" w:name="_Toc31864502"/>
+      <w:bookmarkStart w:id="67" w:name="_Toc32269022"/>
+      <w:bookmarkStart w:id="68" w:name="_Toc32269150"/>
+      <w:bookmarkStart w:id="69" w:name="_Toc32269446"/>
       <w:r>
         <w:rPr>
           <w:lang w:val="id-ID"/>
         </w:rPr>
         <w:t>Basis Data</w:t>
       </w:r>
-      <w:bookmarkEnd w:id="65"/>
       <w:bookmarkEnd w:id="66"/>
       <w:bookmarkEnd w:id="67"/>
       <w:bookmarkEnd w:id="68"/>
+      <w:bookmarkEnd w:id="69"/>
     </w:p>
     <w:p>
       <w:pPr>
@@ -16065,10 +16070,10 @@
           <w:lang w:val="id-ID"/>
         </w:rPr>
       </w:pPr>
-      <w:bookmarkStart w:id="69" w:name="_Toc31864503"/>
-      <w:bookmarkStart w:id="70" w:name="_Toc32269023"/>
-      <w:bookmarkStart w:id="71" w:name="_Toc32269151"/>
-      <w:bookmarkStart w:id="72" w:name="_Toc32269447"/>
+      <w:bookmarkStart w:id="70" w:name="_Toc31864503"/>
+      <w:bookmarkStart w:id="71" w:name="_Toc32269023"/>
+      <w:bookmarkStart w:id="72" w:name="_Toc32269151"/>
+      <w:bookmarkStart w:id="73" w:name="_Toc32269447"/>
       <w:r>
         <w:rPr>
           <w:lang w:val="id-ID"/>
@@ -16081,10 +16086,10 @@
         </w:rPr>
         <w:t>ariaDB</w:t>
       </w:r>
-      <w:bookmarkEnd w:id="69"/>
       <w:bookmarkEnd w:id="70"/>
       <w:bookmarkEnd w:id="71"/>
       <w:bookmarkEnd w:id="72"/>
+      <w:bookmarkEnd w:id="73"/>
     </w:p>
     <w:p>
       <w:pPr>
@@ -16267,10 +16272,10 @@
           <w:lang w:val="id-ID"/>
         </w:rPr>
       </w:pPr>
-      <w:bookmarkStart w:id="73" w:name="_Toc31864504"/>
-      <w:bookmarkStart w:id="74" w:name="_Toc32269024"/>
-      <w:bookmarkStart w:id="75" w:name="_Toc32269152"/>
-      <w:bookmarkStart w:id="76" w:name="_Toc32269448"/>
+      <w:bookmarkStart w:id="74" w:name="_Toc31864504"/>
+      <w:bookmarkStart w:id="75" w:name="_Toc32269024"/>
+      <w:bookmarkStart w:id="76" w:name="_Toc32269152"/>
+      <w:bookmarkStart w:id="77" w:name="_Toc32269448"/>
       <w:r>
         <w:rPr>
           <w:i/>
@@ -16291,10 +16296,10 @@
         </w:rPr>
         <w:t>Diagram</w:t>
       </w:r>
-      <w:bookmarkEnd w:id="73"/>
       <w:bookmarkEnd w:id="74"/>
       <w:bookmarkEnd w:id="75"/>
       <w:bookmarkEnd w:id="76"/>
+      <w:bookmarkEnd w:id="77"/>
     </w:p>
     <w:p>
       <w:pPr>
@@ -18337,20 +18342,20 @@
           <w:lang w:val="id-ID"/>
         </w:rPr>
       </w:pPr>
-      <w:bookmarkStart w:id="77" w:name="_Toc31864505"/>
-      <w:bookmarkStart w:id="78" w:name="_Toc32269025"/>
-      <w:bookmarkStart w:id="79" w:name="_Toc32269153"/>
-      <w:bookmarkStart w:id="80" w:name="_Toc32269449"/>
+      <w:bookmarkStart w:id="78" w:name="_Toc31864505"/>
+      <w:bookmarkStart w:id="79" w:name="_Toc32269025"/>
+      <w:bookmarkStart w:id="80" w:name="_Toc32269153"/>
+      <w:bookmarkStart w:id="81" w:name="_Toc32269449"/>
       <w:r>
         <w:rPr>
           <w:lang w:val="id-ID"/>
         </w:rPr>
         <w:t>Diagram Aktivitas</w:t>
       </w:r>
-      <w:bookmarkEnd w:id="77"/>
       <w:bookmarkEnd w:id="78"/>
       <w:bookmarkEnd w:id="79"/>
       <w:bookmarkEnd w:id="80"/>
+      <w:bookmarkEnd w:id="81"/>
     </w:p>
     <w:p>
       <w:pPr>
@@ -20004,7 +20009,7 @@
           <w:lang w:val="id-ID"/>
         </w:rPr>
       </w:pPr>
-      <w:bookmarkStart w:id="81" w:name="_Toc31864506"/>
+      <w:bookmarkStart w:id="82" w:name="_Toc31864506"/>
       <w:r>
         <w:rPr>
           <w:i/>
@@ -20026,9 +20031,9 @@
           <w:lang w:val="id-ID"/>
         </w:rPr>
       </w:pPr>
-      <w:bookmarkStart w:id="82" w:name="_Toc32269026"/>
-      <w:bookmarkStart w:id="83" w:name="_Toc32269154"/>
-      <w:bookmarkStart w:id="84" w:name="_Toc32269450"/>
+      <w:bookmarkStart w:id="83" w:name="_Toc32269026"/>
+      <w:bookmarkStart w:id="84" w:name="_Toc32269154"/>
+      <w:bookmarkStart w:id="85" w:name="_Toc32269450"/>
       <w:r>
         <w:rPr>
           <w:i/>
@@ -20050,10 +20055,10 @@
         </w:rPr>
         <w:t>Box Testing</w:t>
       </w:r>
-      <w:bookmarkEnd w:id="81"/>
       <w:bookmarkEnd w:id="82"/>
       <w:bookmarkEnd w:id="83"/>
       <w:bookmarkEnd w:id="84"/>
+      <w:bookmarkEnd w:id="85"/>
     </w:p>
     <w:p>
       <w:pPr>
@@ -20901,20 +20906,20 @@
           <w:lang w:val="id-ID"/>
         </w:rPr>
       </w:pPr>
-      <w:bookmarkStart w:id="85" w:name="_Toc31864507"/>
-      <w:bookmarkStart w:id="86" w:name="_Toc32269027"/>
-      <w:bookmarkStart w:id="87" w:name="_Toc32269155"/>
-      <w:bookmarkStart w:id="88" w:name="_Toc32269451"/>
+      <w:bookmarkStart w:id="86" w:name="_Toc31864507"/>
+      <w:bookmarkStart w:id="87" w:name="_Toc32269027"/>
+      <w:bookmarkStart w:id="88" w:name="_Toc32269155"/>
+      <w:bookmarkStart w:id="89" w:name="_Toc32269451"/>
       <w:r>
         <w:rPr>
           <w:lang w:val="id-ID"/>
         </w:rPr>
         <w:t>Penelitian Terdahulu</w:t>
       </w:r>
-      <w:bookmarkEnd w:id="85"/>
       <w:bookmarkEnd w:id="86"/>
       <w:bookmarkEnd w:id="87"/>
       <w:bookmarkEnd w:id="88"/>
+      <w:bookmarkEnd w:id="89"/>
     </w:p>
     <w:p>
       <w:pPr>
@@ -21748,10 +21753,10 @@
           <w:lang w:val="id-ID"/>
         </w:rPr>
       </w:pPr>
-      <w:bookmarkStart w:id="89" w:name="_Toc31864508"/>
-      <w:bookmarkStart w:id="90" w:name="_Toc32269028"/>
-      <w:bookmarkStart w:id="91" w:name="_Toc32269156"/>
-      <w:bookmarkStart w:id="92" w:name="_Toc32269452"/>
+      <w:bookmarkStart w:id="90" w:name="_Toc31864508"/>
+      <w:bookmarkStart w:id="91" w:name="_Toc32269028"/>
+      <w:bookmarkStart w:id="92" w:name="_Toc32269156"/>
+      <w:bookmarkStart w:id="93" w:name="_Toc32269452"/>
       <w:r>
         <w:rPr>
           <w:lang w:val="id-ID"/>
@@ -21759,10 +21764,10 @@
         <w:lastRenderedPageBreak/>
         <w:t>BAB 3</w:t>
       </w:r>
-      <w:bookmarkEnd w:id="89"/>
       <w:bookmarkEnd w:id="90"/>
       <w:bookmarkEnd w:id="91"/>
       <w:bookmarkEnd w:id="92"/>
+      <w:bookmarkEnd w:id="93"/>
     </w:p>
     <w:p>
       <w:pPr>
@@ -21808,20 +21813,20 @@
           <w:lang w:val="id-ID"/>
         </w:rPr>
       </w:pPr>
-      <w:bookmarkStart w:id="93" w:name="_Toc31864509"/>
-      <w:bookmarkStart w:id="94" w:name="_Toc32269029"/>
-      <w:bookmarkStart w:id="95" w:name="_Toc32269157"/>
-      <w:bookmarkStart w:id="96" w:name="_Toc32269453"/>
+      <w:bookmarkStart w:id="94" w:name="_Toc31864509"/>
+      <w:bookmarkStart w:id="95" w:name="_Toc32269029"/>
+      <w:bookmarkStart w:id="96" w:name="_Toc32269157"/>
+      <w:bookmarkStart w:id="97" w:name="_Toc32269453"/>
       <w:r>
         <w:rPr>
           <w:lang w:val="id-ID"/>
         </w:rPr>
         <w:t>Tempat dan Waktu Penelitian</w:t>
       </w:r>
-      <w:bookmarkEnd w:id="93"/>
       <w:bookmarkEnd w:id="94"/>
       <w:bookmarkEnd w:id="95"/>
       <w:bookmarkEnd w:id="96"/>
+      <w:bookmarkEnd w:id="97"/>
     </w:p>
     <w:p>
       <w:pPr>
@@ -21875,8 +21880,8 @@
           <w:lang w:val="id-ID"/>
         </w:rPr>
       </w:pPr>
-      <w:bookmarkStart w:id="97" w:name="_Toc31953581"/>
-      <w:bookmarkStart w:id="98" w:name="_Toc32822646"/>
+      <w:bookmarkStart w:id="98" w:name="_Toc31953581"/>
+      <w:bookmarkStart w:id="99" w:name="_Toc32822646"/>
       <w:r>
         <w:rPr>
           <w:lang w:val="id-ID"/>
@@ -21934,8 +21939,8 @@
         </w:rPr>
         <w:t>Penelitian</w:t>
       </w:r>
-      <w:bookmarkEnd w:id="97"/>
       <w:bookmarkEnd w:id="98"/>
+      <w:bookmarkEnd w:id="99"/>
     </w:p>
     <w:tbl>
       <w:tblPr>
@@ -27927,20 +27932,20 @@
           <w:lang w:val="id-ID"/>
         </w:rPr>
       </w:pPr>
-      <w:bookmarkStart w:id="99" w:name="_Toc31864510"/>
-      <w:bookmarkStart w:id="100" w:name="_Toc32269030"/>
-      <w:bookmarkStart w:id="101" w:name="_Toc32269158"/>
-      <w:bookmarkStart w:id="102" w:name="_Toc32269454"/>
+      <w:bookmarkStart w:id="100" w:name="_Toc31864510"/>
+      <w:bookmarkStart w:id="101" w:name="_Toc32269030"/>
+      <w:bookmarkStart w:id="102" w:name="_Toc32269158"/>
+      <w:bookmarkStart w:id="103" w:name="_Toc32269454"/>
       <w:r>
         <w:rPr>
           <w:lang w:val="id-ID"/>
         </w:rPr>
         <w:t>Metode Pengembangan Aplikasi</w:t>
       </w:r>
-      <w:bookmarkEnd w:id="99"/>
       <w:bookmarkEnd w:id="100"/>
       <w:bookmarkEnd w:id="101"/>
       <w:bookmarkEnd w:id="102"/>
+      <w:bookmarkEnd w:id="103"/>
     </w:p>
     <w:p>
       <w:pPr>
@@ -28137,7 +28142,7 @@
           <w:lang w:val="id-ID"/>
         </w:rPr>
       </w:pPr>
-      <w:bookmarkStart w:id="103" w:name="_Toc31864718"/>
+      <w:bookmarkStart w:id="104" w:name="_Toc31864718"/>
       <w:r>
         <w:rPr>
           <w:lang w:val="id-ID"/>
@@ -28188,7 +28193,7 @@
         </w:rPr>
         <w:t>Metode RAD</w:t>
       </w:r>
-      <w:bookmarkEnd w:id="103"/>
+      <w:bookmarkEnd w:id="104"/>
     </w:p>
     <w:p>
       <w:pPr>
@@ -28202,20 +28207,20 @@
           <w:lang w:val="id-ID"/>
         </w:rPr>
       </w:pPr>
-      <w:bookmarkStart w:id="104" w:name="_Toc31864511"/>
-      <w:bookmarkStart w:id="105" w:name="_Toc32269031"/>
-      <w:bookmarkStart w:id="106" w:name="_Toc32269159"/>
-      <w:bookmarkStart w:id="107" w:name="_Toc32269455"/>
+      <w:bookmarkStart w:id="105" w:name="_Toc31864511"/>
+      <w:bookmarkStart w:id="106" w:name="_Toc32269031"/>
+      <w:bookmarkStart w:id="107" w:name="_Toc32269159"/>
+      <w:bookmarkStart w:id="108" w:name="_Toc32269455"/>
       <w:r>
         <w:rPr>
           <w:lang w:val="id-ID"/>
         </w:rPr>
         <w:t>Perancangan</w:t>
       </w:r>
-      <w:bookmarkEnd w:id="104"/>
       <w:bookmarkEnd w:id="105"/>
       <w:bookmarkEnd w:id="106"/>
       <w:bookmarkEnd w:id="107"/>
+      <w:bookmarkEnd w:id="108"/>
     </w:p>
     <w:p>
       <w:pPr>
@@ -28297,20 +28302,20 @@
           <w:lang w:val="id-ID"/>
         </w:rPr>
       </w:pPr>
-      <w:bookmarkStart w:id="108" w:name="_Toc31864512"/>
-      <w:bookmarkStart w:id="109" w:name="_Toc32269032"/>
-      <w:bookmarkStart w:id="110" w:name="_Toc32269160"/>
-      <w:bookmarkStart w:id="111" w:name="_Toc32269456"/>
+      <w:bookmarkStart w:id="109" w:name="_Toc31864512"/>
+      <w:bookmarkStart w:id="110" w:name="_Toc32269032"/>
+      <w:bookmarkStart w:id="111" w:name="_Toc32269160"/>
+      <w:bookmarkStart w:id="112" w:name="_Toc32269456"/>
       <w:r>
         <w:rPr>
           <w:lang w:val="id-ID"/>
         </w:rPr>
         <w:t>Analisis Kebutuhan</w:t>
       </w:r>
-      <w:bookmarkEnd w:id="108"/>
       <w:bookmarkEnd w:id="109"/>
       <w:bookmarkEnd w:id="110"/>
       <w:bookmarkEnd w:id="111"/>
+      <w:bookmarkEnd w:id="112"/>
     </w:p>
     <w:p>
       <w:pPr>
@@ -28340,20 +28345,20 @@
           <w:lang w:val="id-ID"/>
         </w:rPr>
       </w:pPr>
-      <w:bookmarkStart w:id="112" w:name="_Toc31864513"/>
-      <w:bookmarkStart w:id="113" w:name="_Toc32269033"/>
-      <w:bookmarkStart w:id="114" w:name="_Toc32269161"/>
-      <w:bookmarkStart w:id="115" w:name="_Toc32269457"/>
+      <w:bookmarkStart w:id="113" w:name="_Toc31864513"/>
+      <w:bookmarkStart w:id="114" w:name="_Toc32269033"/>
+      <w:bookmarkStart w:id="115" w:name="_Toc32269161"/>
+      <w:bookmarkStart w:id="116" w:name="_Toc32269457"/>
       <w:r>
         <w:rPr>
           <w:lang w:val="id-ID"/>
         </w:rPr>
         <w:t>Desain Sistem</w:t>
       </w:r>
-      <w:bookmarkEnd w:id="112"/>
       <w:bookmarkEnd w:id="113"/>
       <w:bookmarkEnd w:id="114"/>
       <w:bookmarkEnd w:id="115"/>
+      <w:bookmarkEnd w:id="116"/>
     </w:p>
     <w:p>
       <w:pPr>
@@ -28410,20 +28415,20 @@
           <w:lang w:val="id-ID"/>
         </w:rPr>
       </w:pPr>
-      <w:bookmarkStart w:id="116" w:name="_Toc31864514"/>
-      <w:bookmarkStart w:id="117" w:name="_Toc32269034"/>
-      <w:bookmarkStart w:id="118" w:name="_Toc32269162"/>
-      <w:bookmarkStart w:id="119" w:name="_Toc32269458"/>
+      <w:bookmarkStart w:id="117" w:name="_Toc31864514"/>
+      <w:bookmarkStart w:id="118" w:name="_Toc32269034"/>
+      <w:bookmarkStart w:id="119" w:name="_Toc32269162"/>
+      <w:bookmarkStart w:id="120" w:name="_Toc32269458"/>
       <w:r>
         <w:rPr>
           <w:lang w:val="id-ID"/>
         </w:rPr>
         <w:t>Implementasi Desain</w:t>
       </w:r>
-      <w:bookmarkEnd w:id="116"/>
       <w:bookmarkEnd w:id="117"/>
       <w:bookmarkEnd w:id="118"/>
       <w:bookmarkEnd w:id="119"/>
+      <w:bookmarkEnd w:id="120"/>
     </w:p>
     <w:p>
       <w:pPr>
@@ -28492,20 +28497,20 @@
           <w:lang w:val="id-ID"/>
         </w:rPr>
       </w:pPr>
-      <w:bookmarkStart w:id="120" w:name="_Toc31864515"/>
-      <w:bookmarkStart w:id="121" w:name="_Toc32269035"/>
-      <w:bookmarkStart w:id="122" w:name="_Toc32269163"/>
-      <w:bookmarkStart w:id="123" w:name="_Toc32269459"/>
+      <w:bookmarkStart w:id="121" w:name="_Toc31864515"/>
+      <w:bookmarkStart w:id="122" w:name="_Toc32269035"/>
+      <w:bookmarkStart w:id="123" w:name="_Toc32269163"/>
+      <w:bookmarkStart w:id="124" w:name="_Toc32269459"/>
       <w:r>
         <w:rPr>
           <w:lang w:val="id-ID"/>
         </w:rPr>
         <w:t>Pengujian Sistem</w:t>
       </w:r>
-      <w:bookmarkEnd w:id="120"/>
       <w:bookmarkEnd w:id="121"/>
       <w:bookmarkEnd w:id="122"/>
       <w:bookmarkEnd w:id="123"/>
+      <w:bookmarkEnd w:id="124"/>
     </w:p>
     <w:p>
       <w:pPr>
@@ -28548,20 +28553,20 @@
           <w:lang w:val="id-ID"/>
         </w:rPr>
       </w:pPr>
-      <w:bookmarkStart w:id="124" w:name="_Toc31864516"/>
-      <w:bookmarkStart w:id="125" w:name="_Toc32269036"/>
-      <w:bookmarkStart w:id="126" w:name="_Toc32269164"/>
-      <w:bookmarkStart w:id="127" w:name="_Toc32269460"/>
+      <w:bookmarkStart w:id="125" w:name="_Toc31864516"/>
+      <w:bookmarkStart w:id="126" w:name="_Toc32269036"/>
+      <w:bookmarkStart w:id="127" w:name="_Toc32269164"/>
+      <w:bookmarkStart w:id="128" w:name="_Toc32269460"/>
       <w:r>
         <w:rPr>
           <w:lang w:val="id-ID"/>
         </w:rPr>
         <w:t>Implementasi Sistem</w:t>
       </w:r>
-      <w:bookmarkEnd w:id="124"/>
       <w:bookmarkEnd w:id="125"/>
       <w:bookmarkEnd w:id="126"/>
       <w:bookmarkEnd w:id="127"/>
+      <w:bookmarkEnd w:id="128"/>
     </w:p>
     <w:p>
       <w:pPr>
@@ -28656,20 +28661,20 @@
           <w:lang w:val="id-ID"/>
         </w:rPr>
       </w:pPr>
-      <w:bookmarkStart w:id="128" w:name="_Toc31864517"/>
-      <w:bookmarkStart w:id="129" w:name="_Toc32269037"/>
-      <w:bookmarkStart w:id="130" w:name="_Toc32269165"/>
-      <w:bookmarkStart w:id="131" w:name="_Toc32269461"/>
+      <w:bookmarkStart w:id="129" w:name="_Toc31864517"/>
+      <w:bookmarkStart w:id="130" w:name="_Toc32269037"/>
+      <w:bookmarkStart w:id="131" w:name="_Toc32269165"/>
+      <w:bookmarkStart w:id="132" w:name="_Toc32269461"/>
       <w:r>
         <w:rPr>
           <w:lang w:val="id-ID"/>
         </w:rPr>
         <w:t>Gambaran Umum Sistem</w:t>
       </w:r>
-      <w:bookmarkEnd w:id="128"/>
       <w:bookmarkEnd w:id="129"/>
       <w:bookmarkEnd w:id="130"/>
       <w:bookmarkEnd w:id="131"/>
+      <w:bookmarkEnd w:id="132"/>
     </w:p>
     <w:p>
       <w:pPr>
@@ -28705,20 +28710,20 @@
           <w:lang w:val="id-ID"/>
         </w:rPr>
       </w:pPr>
-      <w:bookmarkStart w:id="132" w:name="_Toc31864518"/>
-      <w:bookmarkStart w:id="133" w:name="_Toc32269038"/>
-      <w:bookmarkStart w:id="134" w:name="_Toc32269166"/>
-      <w:bookmarkStart w:id="135" w:name="_Toc32269462"/>
+      <w:bookmarkStart w:id="133" w:name="_Toc31864518"/>
+      <w:bookmarkStart w:id="134" w:name="_Toc32269038"/>
+      <w:bookmarkStart w:id="135" w:name="_Toc32269166"/>
+      <w:bookmarkStart w:id="136" w:name="_Toc32269462"/>
       <w:r>
         <w:rPr>
           <w:lang w:val="id-ID"/>
         </w:rPr>
         <w:t>Sistem yang Berjalan</w:t>
       </w:r>
-      <w:bookmarkEnd w:id="132"/>
       <w:bookmarkEnd w:id="133"/>
       <w:bookmarkEnd w:id="134"/>
       <w:bookmarkEnd w:id="135"/>
+      <w:bookmarkEnd w:id="136"/>
     </w:p>
     <w:p>
       <w:pPr>
@@ -28793,7 +28798,7 @@
           <w:lang w:val="id-ID"/>
         </w:rPr>
       </w:pPr>
-      <w:bookmarkStart w:id="136" w:name="_Toc31864719"/>
+      <w:bookmarkStart w:id="137" w:name="_Toc31864719"/>
       <w:r>
         <w:rPr>
           <w:lang w:val="id-ID"/>
@@ -28844,7 +28849,7 @@
         </w:rPr>
         <w:t>Alur Presensi Proyek Kapal saat ini</w:t>
       </w:r>
-      <w:bookmarkEnd w:id="136"/>
+      <w:bookmarkEnd w:id="137"/>
     </w:p>
     <w:p>
       <w:pPr>
@@ -29128,20 +29133,20 @@
           <w:lang w:val="id-ID"/>
         </w:rPr>
       </w:pPr>
-      <w:bookmarkStart w:id="137" w:name="_Toc31864519"/>
-      <w:bookmarkStart w:id="138" w:name="_Toc32269039"/>
-      <w:bookmarkStart w:id="139" w:name="_Toc32269167"/>
-      <w:bookmarkStart w:id="140" w:name="_Toc32269463"/>
+      <w:bookmarkStart w:id="138" w:name="_Toc31864519"/>
+      <w:bookmarkStart w:id="139" w:name="_Toc32269039"/>
+      <w:bookmarkStart w:id="140" w:name="_Toc32269167"/>
+      <w:bookmarkStart w:id="141" w:name="_Toc32269463"/>
       <w:r>
         <w:rPr>
           <w:lang w:val="id-ID"/>
         </w:rPr>
         <w:t>Sistem yang Diusulkan</w:t>
       </w:r>
-      <w:bookmarkEnd w:id="137"/>
       <w:bookmarkEnd w:id="138"/>
       <w:bookmarkEnd w:id="139"/>
       <w:bookmarkEnd w:id="140"/>
+      <w:bookmarkEnd w:id="141"/>
     </w:p>
     <w:p>
       <w:pPr>
@@ -29207,7 +29212,7 @@
           <w:lang w:val="id-ID"/>
         </w:rPr>
       </w:pPr>
-      <w:bookmarkStart w:id="141" w:name="_Toc31864720"/>
+      <w:bookmarkStart w:id="142" w:name="_Toc31864720"/>
       <w:r>
         <w:rPr>
           <w:lang w:val="id-ID"/>
@@ -29258,7 +29263,7 @@
         </w:rPr>
         <w:t>Sistem yang akan dibuat</w:t>
       </w:r>
-      <w:bookmarkEnd w:id="141"/>
+      <w:bookmarkEnd w:id="142"/>
     </w:p>
     <w:p>
       <w:pPr>
@@ -29391,10 +29396,10 @@
           <w:lang w:val="id-ID"/>
         </w:rPr>
       </w:pPr>
-      <w:bookmarkStart w:id="142" w:name="_Toc31864520"/>
-      <w:bookmarkStart w:id="143" w:name="_Toc32269040"/>
-      <w:bookmarkStart w:id="144" w:name="_Toc32269168"/>
-      <w:bookmarkStart w:id="145" w:name="_Toc32269464"/>
+      <w:bookmarkStart w:id="143" w:name="_Toc31864520"/>
+      <w:bookmarkStart w:id="144" w:name="_Toc32269040"/>
+      <w:bookmarkStart w:id="145" w:name="_Toc32269168"/>
+      <w:bookmarkStart w:id="146" w:name="_Toc32269464"/>
       <w:r>
         <w:rPr>
           <w:lang w:val="id-ID"/>
@@ -29413,10 +29418,10 @@
         </w:rPr>
         <w:t>Sistem</w:t>
       </w:r>
-      <w:bookmarkEnd w:id="142"/>
       <w:bookmarkEnd w:id="143"/>
       <w:bookmarkEnd w:id="144"/>
       <w:bookmarkEnd w:id="145"/>
+      <w:bookmarkEnd w:id="146"/>
     </w:p>
     <w:p>
       <w:pPr>
@@ -29431,23 +29436,23 @@
           <w:lang w:val="id-ID"/>
         </w:rPr>
       </w:pPr>
-      <w:bookmarkStart w:id="146" w:name="_Toc31864521"/>
-      <w:bookmarkStart w:id="147" w:name="_Toc32269041"/>
-      <w:bookmarkStart w:id="148" w:name="_Toc32269169"/>
-      <w:bookmarkStart w:id="149" w:name="_Toc32269465"/>
+      <w:bookmarkStart w:id="147" w:name="_Toc31864521"/>
+      <w:bookmarkStart w:id="148" w:name="_Toc32269041"/>
+      <w:bookmarkStart w:id="149" w:name="_Toc32269169"/>
+      <w:bookmarkStart w:id="150" w:name="_Toc32269465"/>
       <w:r>
         <w:rPr>
           <w:lang w:val="id-ID"/>
         </w:rPr>
         <w:t>Aturan</w:t>
       </w:r>
-      <w:bookmarkEnd w:id="146"/>
+      <w:bookmarkEnd w:id="147"/>
       <w:r>
         <w:t xml:space="preserve"> Sistem</w:t>
       </w:r>
-      <w:bookmarkEnd w:id="147"/>
       <w:bookmarkEnd w:id="148"/>
       <w:bookmarkEnd w:id="149"/>
+      <w:bookmarkEnd w:id="150"/>
     </w:p>
     <w:p>
       <w:pPr>
@@ -29485,8 +29490,8 @@
         <w:spacing w:after="0"/>
         <w:jc w:val="left"/>
       </w:pPr>
-      <w:bookmarkStart w:id="150" w:name="_Toc31953582"/>
-      <w:bookmarkStart w:id="151" w:name="_Toc32822647"/>
+      <w:bookmarkStart w:id="151" w:name="_Toc31953582"/>
+      <w:bookmarkStart w:id="152" w:name="_Toc32822647"/>
       <w:r>
         <w:rPr>
           <w:lang w:val="id-ID"/>
@@ -29543,8 +29548,8 @@
         </w:rPr>
         <w:t>Sistem</w:t>
       </w:r>
-      <w:bookmarkEnd w:id="150"/>
       <w:bookmarkEnd w:id="151"/>
+      <w:bookmarkEnd w:id="152"/>
     </w:p>
     <w:tbl>
       <w:tblPr>
@@ -29979,8 +29984,6 @@
               </w:rPr>
               <w:t xml:space="preserve"> daring.</w:t>
             </w:r>
-            <w:bookmarkStart w:id="152" w:name="_GoBack"/>
-            <w:bookmarkEnd w:id="152"/>
           </w:p>
         </w:tc>
       </w:tr>
@@ -31802,27 +31805,14 @@
       <w:r>
         <w:t xml:space="preserve">Tabel 3. </w:t>
       </w:r>
-      <w:r>
-        <w:fldChar w:fldCharType="begin"/>
-      </w:r>
-      <w:r>
-        <w:instrText xml:space="preserve"> SEQ Tabel_3. \* ARABIC </w:instrText>
-      </w:r>
-      <w:r>
-        <w:fldChar w:fldCharType="separate"/>
-      </w:r>
-      <w:r>
-        <w:rPr>
-          <w:noProof/>
-        </w:rPr>
-        <w:t>5</w:t>
-      </w:r>
-      <w:r>
-        <w:rPr>
-          <w:noProof/>
-        </w:rPr>
-        <w:fldChar w:fldCharType="end"/>
-      </w:r>
+      <w:fldSimple w:instr=" SEQ Tabel_3. \* ARABIC ">
+        <w:r>
+          <w:rPr>
+            <w:noProof/>
+          </w:rPr>
+          <w:t>5</w:t>
+        </w:r>
+      </w:fldSimple>
       <w:r>
         <w:t xml:space="preserve"> </w:t>
       </w:r>
@@ -32535,27 +32525,14 @@
       <w:r>
         <w:t xml:space="preserve">Tabel 3. </w:t>
       </w:r>
-      <w:r>
-        <w:fldChar w:fldCharType="begin"/>
-      </w:r>
-      <w:r>
-        <w:instrText xml:space="preserve"> SEQ Tabel_3. \* ARABIC </w:instrText>
-      </w:r>
-      <w:r>
-        <w:fldChar w:fldCharType="separate"/>
-      </w:r>
-      <w:r>
-        <w:rPr>
-          <w:noProof/>
-        </w:rPr>
-        <w:t>6</w:t>
-      </w:r>
-      <w:r>
-        <w:rPr>
-          <w:noProof/>
-        </w:rPr>
-        <w:fldChar w:fldCharType="end"/>
-      </w:r>
+      <w:fldSimple w:instr=" SEQ Tabel_3. \* ARABIC ">
+        <w:r>
+          <w:rPr>
+            <w:noProof/>
+          </w:rPr>
+          <w:t>6</w:t>
+        </w:r>
+      </w:fldSimple>
       <w:r>
         <w:t xml:space="preserve"> </w:t>
       </w:r>
@@ -33110,27 +33087,14 @@
       <w:r>
         <w:t xml:space="preserve">Tabel 3. </w:t>
       </w:r>
-      <w:r>
-        <w:fldChar w:fldCharType="begin"/>
-      </w:r>
-      <w:r>
-        <w:instrText xml:space="preserve"> SEQ Tabel_3. \* ARABIC </w:instrText>
-      </w:r>
-      <w:r>
-        <w:fldChar w:fldCharType="separate"/>
-      </w:r>
-      <w:r>
-        <w:rPr>
-          <w:noProof/>
-        </w:rPr>
-        <w:t>7</w:t>
-      </w:r>
-      <w:r>
-        <w:rPr>
-          <w:noProof/>
-        </w:rPr>
-        <w:fldChar w:fldCharType="end"/>
-      </w:r>
+      <w:fldSimple w:instr=" SEQ Tabel_3. \* ARABIC ">
+        <w:r>
+          <w:rPr>
+            <w:noProof/>
+          </w:rPr>
+          <w:t>7</w:t>
+        </w:r>
+      </w:fldSimple>
       <w:r>
         <w:t xml:space="preserve"> </w:t>
       </w:r>
@@ -47754,27 +47718,14 @@
         <w:lastRenderedPageBreak/>
         <w:t xml:space="preserve">Tabel 3. </w:t>
       </w:r>
-      <w:r>
-        <w:fldChar w:fldCharType="begin"/>
-      </w:r>
-      <w:r>
-        <w:instrText xml:space="preserve"> SEQ Tabel_3. \* ARABIC </w:instrText>
-      </w:r>
-      <w:r>
-        <w:fldChar w:fldCharType="separate"/>
-      </w:r>
-      <w:r>
-        <w:rPr>
-          <w:noProof/>
-        </w:rPr>
-        <w:t>21</w:t>
-      </w:r>
-      <w:r>
-        <w:rPr>
-          <w:noProof/>
-        </w:rPr>
-        <w:fldChar w:fldCharType="end"/>
-      </w:r>
+      <w:fldSimple w:instr=" SEQ Tabel_3. \* ARABIC ">
+        <w:r>
+          <w:rPr>
+            <w:noProof/>
+          </w:rPr>
+          <w:t>21</w:t>
+        </w:r>
+      </w:fldSimple>
       <w:r>
         <w:t xml:space="preserve"> </w:t>
       </w:r>
@@ -50698,27 +50649,14 @@
       <w:r>
         <w:t xml:space="preserve">Tabel 3. </w:t>
       </w:r>
-      <w:r>
-        <w:fldChar w:fldCharType="begin"/>
-      </w:r>
-      <w:r>
-        <w:instrText xml:space="preserve"> SEQ Tabel_3. \* ARABIC </w:instrText>
-      </w:r>
-      <w:r>
-        <w:fldChar w:fldCharType="separate"/>
-      </w:r>
-      <w:r>
-        <w:rPr>
-          <w:noProof/>
-        </w:rPr>
-        <w:t>24</w:t>
-      </w:r>
-      <w:r>
-        <w:rPr>
-          <w:noProof/>
-        </w:rPr>
-        <w:fldChar w:fldCharType="end"/>
-      </w:r>
+      <w:fldSimple w:instr=" SEQ Tabel_3. \* ARABIC ">
+        <w:r>
+          <w:rPr>
+            <w:noProof/>
+          </w:rPr>
+          <w:t>24</w:t>
+        </w:r>
+      </w:fldSimple>
       <w:r>
         <w:t xml:space="preserve"> </w:t>
       </w:r>
@@ -57788,7 +57726,7 @@
 </file>
 
 <file path=customXml/itemProps1.xml><?xml version="1.0" encoding="utf-8"?>
-<ds:datastoreItem xmlns:ds="http://schemas.openxmlformats.org/officeDocument/2006/customXml" ds:itemID="{3AE992EE-D91E-9241-B4D7-FA55CF21C486}">
+<ds:datastoreItem xmlns:ds="http://schemas.openxmlformats.org/officeDocument/2006/customXml" ds:itemID="{17841B25-458A-9543-B701-A4D06F39B6A1}">
   <ds:schemaRefs>
     <ds:schemaRef ds:uri="http://schemas.openxmlformats.org/officeDocument/2006/bibliography"/>
   </ds:schemaRefs>

</xml_diff>